<commit_message>
Move mobile company logo up 5px more to reduce top margin
</commit_message>
<xml_diff>
--- a/how to update the excel and update the app.docx
+++ b/how to update the excel and update the app.docx
@@ -308,7 +308,7 @@
     <w:p>
       <w:r>
         <w:pict w14:anchorId="5F251B4D">
-          <v:rect id="_x0000_i1055" style="width:0;height:.75pt" o:hralign="center" o:hrstd="t" o:hr="t" fillcolor="#a0a0a0" stroked="f"/>
+          <v:rect id="_x0000_i1025" style="width:0;height:.75pt" o:hralign="center" o:hrstd="t" o:hr="t" fillcolor="#a0a0a0" stroked="f"/>
         </w:pict>
       </w:r>
     </w:p>
@@ -643,7 +643,7 @@
     <w:p>
       <w:r>
         <w:pict w14:anchorId="2D9549AB">
-          <v:rect id="_x0000_i1056" style="width:0;height:.75pt" o:hralign="center" o:hrstd="t" o:hr="t" fillcolor="#a0a0a0" stroked="f"/>
+          <v:rect id="_x0000_i1026" style="width:0;height:.75pt" o:hralign="center" o:hrstd="t" o:hr="t" fillcolor="#a0a0a0" stroked="f"/>
         </w:pict>
       </w:r>
     </w:p>
@@ -941,7 +941,7 @@
     <w:p>
       <w:r>
         <w:pict w14:anchorId="5337DFCA">
-          <v:rect id="_x0000_i1057" style="width:0;height:.75pt" o:hralign="center" o:hrstd="t" o:hr="t" fillcolor="#a0a0a0" stroked="f"/>
+          <v:rect id="_x0000_i1027" style="width:0;height:.75pt" o:hralign="center" o:hrstd="t" o:hr="t" fillcolor="#a0a0a0" stroked="f"/>
         </w:pict>
       </w:r>
     </w:p>
@@ -1158,7 +1158,7 @@
     <w:p>
       <w:r>
         <w:pict w14:anchorId="21912AD7">
-          <v:rect id="_x0000_i1058" style="width:0;height:.75pt" o:hralign="center" o:hrstd="t" o:hr="t" fillcolor="#a0a0a0" stroked="f"/>
+          <v:rect id="_x0000_i1028" style="width:0;height:.75pt" o:hralign="center" o:hrstd="t" o:hr="t" fillcolor="#a0a0a0" stroked="f"/>
         </w:pict>
       </w:r>
     </w:p>
@@ -1256,7 +1256,7 @@
     <w:p>
       <w:r>
         <w:pict w14:anchorId="59254781">
-          <v:rect id="_x0000_i1059" style="width:0;height:.75pt" o:hralign="center" o:hrstd="t" o:hr="t" fillcolor="#a0a0a0" stroked="f"/>
+          <v:rect id="_x0000_i1029" style="width:0;height:.75pt" o:hralign="center" o:hrstd="t" o:hr="t" fillcolor="#a0a0a0" stroked="f"/>
         </w:pict>
       </w:r>
     </w:p>
@@ -1345,6 +1345,11 @@
       </w:r>
     </w:p>
     <w:p>
+      <w:pPr>
+        <w:rPr>
+          <w:rFonts w:ascii="Segoe UI Emoji" w:hAnsi="Segoe UI Emoji" w:cs="Segoe UI Emoji"/>
+        </w:rPr>
+      </w:pPr>
       <w:r>
         <w:rPr>
           <w:b/>
@@ -1410,6 +1415,95 @@
         <w:t>🚀</w:t>
       </w:r>
     </w:p>
+    <w:p>
+      <w:pPr>
+        <w:rPr>
+          <w:rFonts w:ascii="Segoe UI Emoji" w:hAnsi="Segoe UI Emoji" w:cs="Segoe UI Emoji"/>
+        </w:rPr>
+      </w:pPr>
+    </w:p>
+    <w:p>
+      <w:pPr>
+        <w:rPr>
+          <w:rFonts w:ascii="Segoe UI Emoji" w:hAnsi="Segoe UI Emoji" w:cs="Segoe UI Emoji"/>
+        </w:rPr>
+      </w:pPr>
+    </w:p>
+    <w:p>
+      <w:pPr>
+        <w:rPr>
+          <w:b/>
+          <w:bCs/>
+        </w:rPr>
+      </w:pPr>
+      <w:r>
+        <w:rPr>
+          <w:b/>
+          <w:bCs/>
+        </w:rPr>
+        <w:t> Manual Scraping Endpoint</w:t>
+      </w:r>
+    </w:p>
+    <w:p>
+      <w:r>
+        <w:t>The system already has manual scraping endpoints! You can trigger updates by visiting:</w:t>
+      </w:r>
+    </w:p>
+    <w:p>
+      <w:pPr>
+        <w:numPr>
+          <w:ilvl w:val="0"/>
+          <w:numId w:val="36"/>
+        </w:numPr>
+      </w:pPr>
+      <w:r>
+        <w:rPr>
+          <w:b/>
+          <w:bCs/>
+        </w:rPr>
+        <w:t>Force Sync</w:t>
+      </w:r>
+      <w:r>
+        <w:t>: https://your-app.onrender.com/api/force-sync (POST request)</w:t>
+      </w:r>
+    </w:p>
+    <w:p>
+      <w:pPr>
+        <w:numPr>
+          <w:ilvl w:val="0"/>
+          <w:numId w:val="37"/>
+        </w:numPr>
+      </w:pPr>
+      <w:r>
+        <w:rPr>
+          <w:b/>
+          <w:bCs/>
+        </w:rPr>
+        <w:t>Monthly Sync</w:t>
+      </w:r>
+      <w:r>
+        <w:t>: https://your-app.onrender.com/api/monthly-sync (POST request)</w:t>
+      </w:r>
+    </w:p>
+    <w:p>
+      <w:pPr>
+        <w:numPr>
+          <w:ilvl w:val="0"/>
+          <w:numId w:val="38"/>
+        </w:numPr>
+      </w:pPr>
+      <w:r>
+        <w:rPr>
+          <w:b/>
+          <w:bCs/>
+        </w:rPr>
+        <w:t>Sync Status</w:t>
+      </w:r>
+      <w:r>
+        <w:t>: https://your-app.onrender.com/api/sync-status (GET request)</w:t>
+      </w:r>
+    </w:p>
+    <w:p/>
     <w:sectPr>
       <w:pgSz w:w="12240" w:h="15840"/>
       <w:pgMar w:top="1440" w:right="1440" w:bottom="1440" w:left="1440" w:header="708" w:footer="708" w:gutter="0"/>
@@ -4403,6 +4497,155 @@
     </w:lvl>
   </w:abstractNum>
   <w:abstractNum w:abstractNumId="20" w15:restartNumberingAfterBreak="0">
+    <w:nsid w:val="500E62AE"/>
+    <w:multiLevelType w:val="multilevel"/>
+    <w:tmpl w:val="107E089C"/>
+    <w:lvl w:ilvl="0">
+      <w:start w:val="1"/>
+      <w:numFmt w:val="bullet"/>
+      <w:lvlText w:val=""/>
+      <w:lvlJc w:val="left"/>
+      <w:pPr>
+        <w:tabs>
+          <w:tab w:val="num" w:pos="720"/>
+        </w:tabs>
+        <w:ind w:left="720" w:hanging="360"/>
+      </w:pPr>
+      <w:rPr>
+        <w:rFonts w:ascii="Symbol" w:hAnsi="Symbol" w:hint="default"/>
+        <w:sz w:val="20"/>
+      </w:rPr>
+    </w:lvl>
+    <w:lvl w:ilvl="1" w:tentative="1">
+      <w:start w:val="1"/>
+      <w:numFmt w:val="bullet"/>
+      <w:lvlText w:val="o"/>
+      <w:lvlJc w:val="left"/>
+      <w:pPr>
+        <w:tabs>
+          <w:tab w:val="num" w:pos="1440"/>
+        </w:tabs>
+        <w:ind w:left="1440" w:hanging="360"/>
+      </w:pPr>
+      <w:rPr>
+        <w:rFonts w:ascii="Courier New" w:hAnsi="Courier New" w:hint="default"/>
+        <w:sz w:val="20"/>
+      </w:rPr>
+    </w:lvl>
+    <w:lvl w:ilvl="2" w:tentative="1">
+      <w:start w:val="1"/>
+      <w:numFmt w:val="bullet"/>
+      <w:lvlText w:val=""/>
+      <w:lvlJc w:val="left"/>
+      <w:pPr>
+        <w:tabs>
+          <w:tab w:val="num" w:pos="2160"/>
+        </w:tabs>
+        <w:ind w:left="2160" w:hanging="360"/>
+      </w:pPr>
+      <w:rPr>
+        <w:rFonts w:ascii="Wingdings" w:hAnsi="Wingdings" w:hint="default"/>
+        <w:sz w:val="20"/>
+      </w:rPr>
+    </w:lvl>
+    <w:lvl w:ilvl="3" w:tentative="1">
+      <w:start w:val="1"/>
+      <w:numFmt w:val="bullet"/>
+      <w:lvlText w:val=""/>
+      <w:lvlJc w:val="left"/>
+      <w:pPr>
+        <w:tabs>
+          <w:tab w:val="num" w:pos="2880"/>
+        </w:tabs>
+        <w:ind w:left="2880" w:hanging="360"/>
+      </w:pPr>
+      <w:rPr>
+        <w:rFonts w:ascii="Wingdings" w:hAnsi="Wingdings" w:hint="default"/>
+        <w:sz w:val="20"/>
+      </w:rPr>
+    </w:lvl>
+    <w:lvl w:ilvl="4" w:tentative="1">
+      <w:start w:val="1"/>
+      <w:numFmt w:val="bullet"/>
+      <w:lvlText w:val=""/>
+      <w:lvlJc w:val="left"/>
+      <w:pPr>
+        <w:tabs>
+          <w:tab w:val="num" w:pos="3600"/>
+        </w:tabs>
+        <w:ind w:left="3600" w:hanging="360"/>
+      </w:pPr>
+      <w:rPr>
+        <w:rFonts w:ascii="Wingdings" w:hAnsi="Wingdings" w:hint="default"/>
+        <w:sz w:val="20"/>
+      </w:rPr>
+    </w:lvl>
+    <w:lvl w:ilvl="5" w:tentative="1">
+      <w:start w:val="1"/>
+      <w:numFmt w:val="bullet"/>
+      <w:lvlText w:val=""/>
+      <w:lvlJc w:val="left"/>
+      <w:pPr>
+        <w:tabs>
+          <w:tab w:val="num" w:pos="4320"/>
+        </w:tabs>
+        <w:ind w:left="4320" w:hanging="360"/>
+      </w:pPr>
+      <w:rPr>
+        <w:rFonts w:ascii="Wingdings" w:hAnsi="Wingdings" w:hint="default"/>
+        <w:sz w:val="20"/>
+      </w:rPr>
+    </w:lvl>
+    <w:lvl w:ilvl="6" w:tentative="1">
+      <w:start w:val="1"/>
+      <w:numFmt w:val="bullet"/>
+      <w:lvlText w:val=""/>
+      <w:lvlJc w:val="left"/>
+      <w:pPr>
+        <w:tabs>
+          <w:tab w:val="num" w:pos="5040"/>
+        </w:tabs>
+        <w:ind w:left="5040" w:hanging="360"/>
+      </w:pPr>
+      <w:rPr>
+        <w:rFonts w:ascii="Wingdings" w:hAnsi="Wingdings" w:hint="default"/>
+        <w:sz w:val="20"/>
+      </w:rPr>
+    </w:lvl>
+    <w:lvl w:ilvl="7" w:tentative="1">
+      <w:start w:val="1"/>
+      <w:numFmt w:val="bullet"/>
+      <w:lvlText w:val=""/>
+      <w:lvlJc w:val="left"/>
+      <w:pPr>
+        <w:tabs>
+          <w:tab w:val="num" w:pos="5760"/>
+        </w:tabs>
+        <w:ind w:left="5760" w:hanging="360"/>
+      </w:pPr>
+      <w:rPr>
+        <w:rFonts w:ascii="Wingdings" w:hAnsi="Wingdings" w:hint="default"/>
+        <w:sz w:val="20"/>
+      </w:rPr>
+    </w:lvl>
+    <w:lvl w:ilvl="8" w:tentative="1">
+      <w:start w:val="1"/>
+      <w:numFmt w:val="bullet"/>
+      <w:lvlText w:val=""/>
+      <w:lvlJc w:val="left"/>
+      <w:pPr>
+        <w:tabs>
+          <w:tab w:val="num" w:pos="6480"/>
+        </w:tabs>
+        <w:ind w:left="6480" w:hanging="360"/>
+      </w:pPr>
+      <w:rPr>
+        <w:rFonts w:ascii="Wingdings" w:hAnsi="Wingdings" w:hint="default"/>
+        <w:sz w:val="20"/>
+      </w:rPr>
+    </w:lvl>
+  </w:abstractNum>
+  <w:abstractNum w:abstractNumId="21" w15:restartNumberingAfterBreak="0">
     <w:nsid w:val="511E3505"/>
     <w:multiLevelType w:val="multilevel"/>
     <w:tmpl w:val="87D68FFE"/>
@@ -4551,7 +4794,7 @@
       </w:rPr>
     </w:lvl>
   </w:abstractNum>
-  <w:abstractNum w:abstractNumId="21" w15:restartNumberingAfterBreak="0">
+  <w:abstractNum w:abstractNumId="22" w15:restartNumberingAfterBreak="0">
     <w:nsid w:val="54CA1432"/>
     <w:multiLevelType w:val="multilevel"/>
     <w:tmpl w:val="FD3C7C0C"/>
@@ -4700,7 +4943,7 @@
       </w:rPr>
     </w:lvl>
   </w:abstractNum>
-  <w:abstractNum w:abstractNumId="22" w15:restartNumberingAfterBreak="0">
+  <w:abstractNum w:abstractNumId="23" w15:restartNumberingAfterBreak="0">
     <w:nsid w:val="55FD25C9"/>
     <w:multiLevelType w:val="multilevel"/>
     <w:tmpl w:val="AFE201D8"/>
@@ -4849,7 +5092,7 @@
       </w:rPr>
     </w:lvl>
   </w:abstractNum>
-  <w:abstractNum w:abstractNumId="23" w15:restartNumberingAfterBreak="0">
+  <w:abstractNum w:abstractNumId="24" w15:restartNumberingAfterBreak="0">
     <w:nsid w:val="596C51C9"/>
     <w:multiLevelType w:val="multilevel"/>
     <w:tmpl w:val="A1D6298A"/>
@@ -4998,7 +5241,7 @@
       </w:rPr>
     </w:lvl>
   </w:abstractNum>
-  <w:abstractNum w:abstractNumId="24" w15:restartNumberingAfterBreak="0">
+  <w:abstractNum w:abstractNumId="25" w15:restartNumberingAfterBreak="0">
     <w:nsid w:val="59F54D6D"/>
     <w:multiLevelType w:val="multilevel"/>
     <w:tmpl w:val="3A564F3E"/>
@@ -5147,7 +5390,7 @@
       </w:rPr>
     </w:lvl>
   </w:abstractNum>
-  <w:abstractNum w:abstractNumId="25" w15:restartNumberingAfterBreak="0">
+  <w:abstractNum w:abstractNumId="26" w15:restartNumberingAfterBreak="0">
     <w:nsid w:val="5C9A5677"/>
     <w:multiLevelType w:val="multilevel"/>
     <w:tmpl w:val="C0425BE8"/>
@@ -5296,7 +5539,156 @@
       </w:rPr>
     </w:lvl>
   </w:abstractNum>
-  <w:abstractNum w:abstractNumId="26" w15:restartNumberingAfterBreak="0">
+  <w:abstractNum w:abstractNumId="27" w15:restartNumberingAfterBreak="0">
+    <w:nsid w:val="5CC71335"/>
+    <w:multiLevelType w:val="multilevel"/>
+    <w:tmpl w:val="2F3A1202"/>
+    <w:lvl w:ilvl="0">
+      <w:start w:val="1"/>
+      <w:numFmt w:val="bullet"/>
+      <w:lvlText w:val=""/>
+      <w:lvlJc w:val="left"/>
+      <w:pPr>
+        <w:tabs>
+          <w:tab w:val="num" w:pos="720"/>
+        </w:tabs>
+        <w:ind w:left="720" w:hanging="360"/>
+      </w:pPr>
+      <w:rPr>
+        <w:rFonts w:ascii="Symbol" w:hAnsi="Symbol" w:hint="default"/>
+        <w:sz w:val="20"/>
+      </w:rPr>
+    </w:lvl>
+    <w:lvl w:ilvl="1" w:tentative="1">
+      <w:start w:val="1"/>
+      <w:numFmt w:val="bullet"/>
+      <w:lvlText w:val="o"/>
+      <w:lvlJc w:val="left"/>
+      <w:pPr>
+        <w:tabs>
+          <w:tab w:val="num" w:pos="1440"/>
+        </w:tabs>
+        <w:ind w:left="1440" w:hanging="360"/>
+      </w:pPr>
+      <w:rPr>
+        <w:rFonts w:ascii="Courier New" w:hAnsi="Courier New" w:hint="default"/>
+        <w:sz w:val="20"/>
+      </w:rPr>
+    </w:lvl>
+    <w:lvl w:ilvl="2" w:tentative="1">
+      <w:start w:val="1"/>
+      <w:numFmt w:val="bullet"/>
+      <w:lvlText w:val=""/>
+      <w:lvlJc w:val="left"/>
+      <w:pPr>
+        <w:tabs>
+          <w:tab w:val="num" w:pos="2160"/>
+        </w:tabs>
+        <w:ind w:left="2160" w:hanging="360"/>
+      </w:pPr>
+      <w:rPr>
+        <w:rFonts w:ascii="Wingdings" w:hAnsi="Wingdings" w:hint="default"/>
+        <w:sz w:val="20"/>
+      </w:rPr>
+    </w:lvl>
+    <w:lvl w:ilvl="3" w:tentative="1">
+      <w:start w:val="1"/>
+      <w:numFmt w:val="bullet"/>
+      <w:lvlText w:val=""/>
+      <w:lvlJc w:val="left"/>
+      <w:pPr>
+        <w:tabs>
+          <w:tab w:val="num" w:pos="2880"/>
+        </w:tabs>
+        <w:ind w:left="2880" w:hanging="360"/>
+      </w:pPr>
+      <w:rPr>
+        <w:rFonts w:ascii="Wingdings" w:hAnsi="Wingdings" w:hint="default"/>
+        <w:sz w:val="20"/>
+      </w:rPr>
+    </w:lvl>
+    <w:lvl w:ilvl="4" w:tentative="1">
+      <w:start w:val="1"/>
+      <w:numFmt w:val="bullet"/>
+      <w:lvlText w:val=""/>
+      <w:lvlJc w:val="left"/>
+      <w:pPr>
+        <w:tabs>
+          <w:tab w:val="num" w:pos="3600"/>
+        </w:tabs>
+        <w:ind w:left="3600" w:hanging="360"/>
+      </w:pPr>
+      <w:rPr>
+        <w:rFonts w:ascii="Wingdings" w:hAnsi="Wingdings" w:hint="default"/>
+        <w:sz w:val="20"/>
+      </w:rPr>
+    </w:lvl>
+    <w:lvl w:ilvl="5" w:tentative="1">
+      <w:start w:val="1"/>
+      <w:numFmt w:val="bullet"/>
+      <w:lvlText w:val=""/>
+      <w:lvlJc w:val="left"/>
+      <w:pPr>
+        <w:tabs>
+          <w:tab w:val="num" w:pos="4320"/>
+        </w:tabs>
+        <w:ind w:left="4320" w:hanging="360"/>
+      </w:pPr>
+      <w:rPr>
+        <w:rFonts w:ascii="Wingdings" w:hAnsi="Wingdings" w:hint="default"/>
+        <w:sz w:val="20"/>
+      </w:rPr>
+    </w:lvl>
+    <w:lvl w:ilvl="6" w:tentative="1">
+      <w:start w:val="1"/>
+      <w:numFmt w:val="bullet"/>
+      <w:lvlText w:val=""/>
+      <w:lvlJc w:val="left"/>
+      <w:pPr>
+        <w:tabs>
+          <w:tab w:val="num" w:pos="5040"/>
+        </w:tabs>
+        <w:ind w:left="5040" w:hanging="360"/>
+      </w:pPr>
+      <w:rPr>
+        <w:rFonts w:ascii="Wingdings" w:hAnsi="Wingdings" w:hint="default"/>
+        <w:sz w:val="20"/>
+      </w:rPr>
+    </w:lvl>
+    <w:lvl w:ilvl="7" w:tentative="1">
+      <w:start w:val="1"/>
+      <w:numFmt w:val="bullet"/>
+      <w:lvlText w:val=""/>
+      <w:lvlJc w:val="left"/>
+      <w:pPr>
+        <w:tabs>
+          <w:tab w:val="num" w:pos="5760"/>
+        </w:tabs>
+        <w:ind w:left="5760" w:hanging="360"/>
+      </w:pPr>
+      <w:rPr>
+        <w:rFonts w:ascii="Wingdings" w:hAnsi="Wingdings" w:hint="default"/>
+        <w:sz w:val="20"/>
+      </w:rPr>
+    </w:lvl>
+    <w:lvl w:ilvl="8" w:tentative="1">
+      <w:start w:val="1"/>
+      <w:numFmt w:val="bullet"/>
+      <w:lvlText w:val=""/>
+      <w:lvlJc w:val="left"/>
+      <w:pPr>
+        <w:tabs>
+          <w:tab w:val="num" w:pos="6480"/>
+        </w:tabs>
+        <w:ind w:left="6480" w:hanging="360"/>
+      </w:pPr>
+      <w:rPr>
+        <w:rFonts w:ascii="Wingdings" w:hAnsi="Wingdings" w:hint="default"/>
+        <w:sz w:val="20"/>
+      </w:rPr>
+    </w:lvl>
+  </w:abstractNum>
+  <w:abstractNum w:abstractNumId="28" w15:restartNumberingAfterBreak="0">
     <w:nsid w:val="5E524D0A"/>
     <w:multiLevelType w:val="multilevel"/>
     <w:tmpl w:val="95F8F8A6"/>
@@ -5445,7 +5837,7 @@
       </w:rPr>
     </w:lvl>
   </w:abstractNum>
-  <w:abstractNum w:abstractNumId="27" w15:restartNumberingAfterBreak="0">
+  <w:abstractNum w:abstractNumId="29" w15:restartNumberingAfterBreak="0">
     <w:nsid w:val="5EE13AB2"/>
     <w:multiLevelType w:val="multilevel"/>
     <w:tmpl w:val="F5C62FEE"/>
@@ -5594,7 +5986,7 @@
       </w:rPr>
     </w:lvl>
   </w:abstractNum>
-  <w:abstractNum w:abstractNumId="28" w15:restartNumberingAfterBreak="0">
+  <w:abstractNum w:abstractNumId="30" w15:restartNumberingAfterBreak="0">
     <w:nsid w:val="69245F3E"/>
     <w:multiLevelType w:val="multilevel"/>
     <w:tmpl w:val="52DC3FF4"/>
@@ -5743,7 +6135,7 @@
       </w:rPr>
     </w:lvl>
   </w:abstractNum>
-  <w:abstractNum w:abstractNumId="29" w15:restartNumberingAfterBreak="0">
+  <w:abstractNum w:abstractNumId="31" w15:restartNumberingAfterBreak="0">
     <w:nsid w:val="699D6BFE"/>
     <w:multiLevelType w:val="multilevel"/>
     <w:tmpl w:val="7CF2C45E"/>
@@ -5892,7 +6284,156 @@
       </w:rPr>
     </w:lvl>
   </w:abstractNum>
-  <w:abstractNum w:abstractNumId="30" w15:restartNumberingAfterBreak="0">
+  <w:abstractNum w:abstractNumId="32" w15:restartNumberingAfterBreak="0">
+    <w:nsid w:val="6C8273B0"/>
+    <w:multiLevelType w:val="multilevel"/>
+    <w:tmpl w:val="0AAA968A"/>
+    <w:lvl w:ilvl="0">
+      <w:start w:val="1"/>
+      <w:numFmt w:val="bullet"/>
+      <w:lvlText w:val=""/>
+      <w:lvlJc w:val="left"/>
+      <w:pPr>
+        <w:tabs>
+          <w:tab w:val="num" w:pos="720"/>
+        </w:tabs>
+        <w:ind w:left="720" w:hanging="360"/>
+      </w:pPr>
+      <w:rPr>
+        <w:rFonts w:ascii="Symbol" w:hAnsi="Symbol" w:hint="default"/>
+        <w:sz w:val="20"/>
+      </w:rPr>
+    </w:lvl>
+    <w:lvl w:ilvl="1" w:tentative="1">
+      <w:start w:val="1"/>
+      <w:numFmt w:val="bullet"/>
+      <w:lvlText w:val="o"/>
+      <w:lvlJc w:val="left"/>
+      <w:pPr>
+        <w:tabs>
+          <w:tab w:val="num" w:pos="1440"/>
+        </w:tabs>
+        <w:ind w:left="1440" w:hanging="360"/>
+      </w:pPr>
+      <w:rPr>
+        <w:rFonts w:ascii="Courier New" w:hAnsi="Courier New" w:hint="default"/>
+        <w:sz w:val="20"/>
+      </w:rPr>
+    </w:lvl>
+    <w:lvl w:ilvl="2" w:tentative="1">
+      <w:start w:val="1"/>
+      <w:numFmt w:val="bullet"/>
+      <w:lvlText w:val=""/>
+      <w:lvlJc w:val="left"/>
+      <w:pPr>
+        <w:tabs>
+          <w:tab w:val="num" w:pos="2160"/>
+        </w:tabs>
+        <w:ind w:left="2160" w:hanging="360"/>
+      </w:pPr>
+      <w:rPr>
+        <w:rFonts w:ascii="Wingdings" w:hAnsi="Wingdings" w:hint="default"/>
+        <w:sz w:val="20"/>
+      </w:rPr>
+    </w:lvl>
+    <w:lvl w:ilvl="3" w:tentative="1">
+      <w:start w:val="1"/>
+      <w:numFmt w:val="bullet"/>
+      <w:lvlText w:val=""/>
+      <w:lvlJc w:val="left"/>
+      <w:pPr>
+        <w:tabs>
+          <w:tab w:val="num" w:pos="2880"/>
+        </w:tabs>
+        <w:ind w:left="2880" w:hanging="360"/>
+      </w:pPr>
+      <w:rPr>
+        <w:rFonts w:ascii="Wingdings" w:hAnsi="Wingdings" w:hint="default"/>
+        <w:sz w:val="20"/>
+      </w:rPr>
+    </w:lvl>
+    <w:lvl w:ilvl="4" w:tentative="1">
+      <w:start w:val="1"/>
+      <w:numFmt w:val="bullet"/>
+      <w:lvlText w:val=""/>
+      <w:lvlJc w:val="left"/>
+      <w:pPr>
+        <w:tabs>
+          <w:tab w:val="num" w:pos="3600"/>
+        </w:tabs>
+        <w:ind w:left="3600" w:hanging="360"/>
+      </w:pPr>
+      <w:rPr>
+        <w:rFonts w:ascii="Wingdings" w:hAnsi="Wingdings" w:hint="default"/>
+        <w:sz w:val="20"/>
+      </w:rPr>
+    </w:lvl>
+    <w:lvl w:ilvl="5" w:tentative="1">
+      <w:start w:val="1"/>
+      <w:numFmt w:val="bullet"/>
+      <w:lvlText w:val=""/>
+      <w:lvlJc w:val="left"/>
+      <w:pPr>
+        <w:tabs>
+          <w:tab w:val="num" w:pos="4320"/>
+        </w:tabs>
+        <w:ind w:left="4320" w:hanging="360"/>
+      </w:pPr>
+      <w:rPr>
+        <w:rFonts w:ascii="Wingdings" w:hAnsi="Wingdings" w:hint="default"/>
+        <w:sz w:val="20"/>
+      </w:rPr>
+    </w:lvl>
+    <w:lvl w:ilvl="6" w:tentative="1">
+      <w:start w:val="1"/>
+      <w:numFmt w:val="bullet"/>
+      <w:lvlText w:val=""/>
+      <w:lvlJc w:val="left"/>
+      <w:pPr>
+        <w:tabs>
+          <w:tab w:val="num" w:pos="5040"/>
+        </w:tabs>
+        <w:ind w:left="5040" w:hanging="360"/>
+      </w:pPr>
+      <w:rPr>
+        <w:rFonts w:ascii="Wingdings" w:hAnsi="Wingdings" w:hint="default"/>
+        <w:sz w:val="20"/>
+      </w:rPr>
+    </w:lvl>
+    <w:lvl w:ilvl="7" w:tentative="1">
+      <w:start w:val="1"/>
+      <w:numFmt w:val="bullet"/>
+      <w:lvlText w:val=""/>
+      <w:lvlJc w:val="left"/>
+      <w:pPr>
+        <w:tabs>
+          <w:tab w:val="num" w:pos="5760"/>
+        </w:tabs>
+        <w:ind w:left="5760" w:hanging="360"/>
+      </w:pPr>
+      <w:rPr>
+        <w:rFonts w:ascii="Wingdings" w:hAnsi="Wingdings" w:hint="default"/>
+        <w:sz w:val="20"/>
+      </w:rPr>
+    </w:lvl>
+    <w:lvl w:ilvl="8" w:tentative="1">
+      <w:start w:val="1"/>
+      <w:numFmt w:val="bullet"/>
+      <w:lvlText w:val=""/>
+      <w:lvlJc w:val="left"/>
+      <w:pPr>
+        <w:tabs>
+          <w:tab w:val="num" w:pos="6480"/>
+        </w:tabs>
+        <w:ind w:left="6480" w:hanging="360"/>
+      </w:pPr>
+      <w:rPr>
+        <w:rFonts w:ascii="Wingdings" w:hAnsi="Wingdings" w:hint="default"/>
+        <w:sz w:val="20"/>
+      </w:rPr>
+    </w:lvl>
+  </w:abstractNum>
+  <w:abstractNum w:abstractNumId="33" w15:restartNumberingAfterBreak="0">
     <w:nsid w:val="6E712B53"/>
     <w:multiLevelType w:val="multilevel"/>
     <w:tmpl w:val="8958A0C0"/>
@@ -6041,7 +6582,7 @@
       </w:rPr>
     </w:lvl>
   </w:abstractNum>
-  <w:abstractNum w:abstractNumId="31" w15:restartNumberingAfterBreak="0">
+  <w:abstractNum w:abstractNumId="34" w15:restartNumberingAfterBreak="0">
     <w:nsid w:val="78AB0566"/>
     <w:multiLevelType w:val="multilevel"/>
     <w:tmpl w:val="889080A8"/>
@@ -6190,7 +6731,7 @@
       </w:rPr>
     </w:lvl>
   </w:abstractNum>
-  <w:abstractNum w:abstractNumId="32" w15:restartNumberingAfterBreak="0">
+  <w:abstractNum w:abstractNumId="35" w15:restartNumberingAfterBreak="0">
     <w:nsid w:val="7AD20D48"/>
     <w:multiLevelType w:val="multilevel"/>
     <w:tmpl w:val="4FBAE58E"/>
@@ -6339,7 +6880,7 @@
       </w:rPr>
     </w:lvl>
   </w:abstractNum>
-  <w:abstractNum w:abstractNumId="33" w15:restartNumberingAfterBreak="0">
+  <w:abstractNum w:abstractNumId="36" w15:restartNumberingAfterBreak="0">
     <w:nsid w:val="7C3B4233"/>
     <w:multiLevelType w:val="multilevel"/>
     <w:tmpl w:val="A3B24E82"/>
@@ -6488,7 +7029,7 @@
       </w:rPr>
     </w:lvl>
   </w:abstractNum>
-  <w:abstractNum w:abstractNumId="34" w15:restartNumberingAfterBreak="0">
+  <w:abstractNum w:abstractNumId="37" w15:restartNumberingAfterBreak="0">
     <w:nsid w:val="7E02761A"/>
     <w:multiLevelType w:val="multilevel"/>
     <w:tmpl w:val="1FBCE5BA"/>
@@ -6641,28 +7182,28 @@
     <w:abstractNumId w:val="5"/>
   </w:num>
   <w:num w:numId="2" w16cid:durableId="893463402">
-    <w:abstractNumId w:val="25"/>
+    <w:abstractNumId w:val="26"/>
   </w:num>
   <w:num w:numId="3" w16cid:durableId="1114326749">
     <w:abstractNumId w:val="15"/>
   </w:num>
   <w:num w:numId="4" w16cid:durableId="1193811111">
-    <w:abstractNumId w:val="20"/>
+    <w:abstractNumId w:val="21"/>
   </w:num>
   <w:num w:numId="5" w16cid:durableId="692456106">
-    <w:abstractNumId w:val="24"/>
+    <w:abstractNumId w:val="25"/>
   </w:num>
   <w:num w:numId="6" w16cid:durableId="1039206650">
-    <w:abstractNumId w:val="26"/>
+    <w:abstractNumId w:val="28"/>
   </w:num>
   <w:num w:numId="7" w16cid:durableId="919562079">
     <w:abstractNumId w:val="4"/>
   </w:num>
   <w:num w:numId="8" w16cid:durableId="1275749421">
-    <w:abstractNumId w:val="34"/>
+    <w:abstractNumId w:val="37"/>
   </w:num>
   <w:num w:numId="9" w16cid:durableId="2071803470">
-    <w:abstractNumId w:val="29"/>
+    <w:abstractNumId w:val="31"/>
   </w:num>
   <w:num w:numId="10" w16cid:durableId="2050059108">
     <w:abstractNumId w:val="0"/>
@@ -6677,16 +7218,16 @@
     <w:abstractNumId w:val="12"/>
   </w:num>
   <w:num w:numId="14" w16cid:durableId="156195977">
-    <w:abstractNumId w:val="32"/>
+    <w:abstractNumId w:val="35"/>
   </w:num>
   <w:num w:numId="15" w16cid:durableId="588269832">
     <w:abstractNumId w:val="18"/>
   </w:num>
   <w:num w:numId="16" w16cid:durableId="1116098130">
-    <w:abstractNumId w:val="30"/>
+    <w:abstractNumId w:val="33"/>
   </w:num>
   <w:num w:numId="17" w16cid:durableId="365914065">
-    <w:abstractNumId w:val="27"/>
+    <w:abstractNumId w:val="29"/>
   </w:num>
   <w:num w:numId="18" w16cid:durableId="1591499756">
     <w:abstractNumId w:val="1"/>
@@ -6698,22 +7239,22 @@
     <w:abstractNumId w:val="2"/>
   </w:num>
   <w:num w:numId="21" w16cid:durableId="403839984">
-    <w:abstractNumId w:val="22"/>
+    <w:abstractNumId w:val="23"/>
   </w:num>
   <w:num w:numId="22" w16cid:durableId="151025330">
-    <w:abstractNumId w:val="31"/>
+    <w:abstractNumId w:val="34"/>
   </w:num>
   <w:num w:numId="23" w16cid:durableId="2096584555">
-    <w:abstractNumId w:val="23"/>
+    <w:abstractNumId w:val="24"/>
   </w:num>
   <w:num w:numId="24" w16cid:durableId="1613397885">
-    <w:abstractNumId w:val="28"/>
+    <w:abstractNumId w:val="30"/>
   </w:num>
   <w:num w:numId="25" w16cid:durableId="249316221">
     <w:abstractNumId w:val="17"/>
   </w:num>
   <w:num w:numId="26" w16cid:durableId="265776216">
-    <w:abstractNumId w:val="33"/>
+    <w:abstractNumId w:val="36"/>
   </w:num>
   <w:num w:numId="27" w16cid:durableId="2011446327">
     <w:abstractNumId w:val="10"/>
@@ -6725,7 +7266,7 @@
     <w:abstractNumId w:val="19"/>
   </w:num>
   <w:num w:numId="30" w16cid:durableId="434400801">
-    <w:abstractNumId w:val="21"/>
+    <w:abstractNumId w:val="22"/>
   </w:num>
   <w:num w:numId="31" w16cid:durableId="972368783">
     <w:abstractNumId w:val="8"/>
@@ -6741,6 +7282,15 @@
   </w:num>
   <w:num w:numId="35" w16cid:durableId="603464649">
     <w:abstractNumId w:val="3"/>
+  </w:num>
+  <w:num w:numId="36" w16cid:durableId="156000084">
+    <w:abstractNumId w:val="27"/>
+  </w:num>
+  <w:num w:numId="37" w16cid:durableId="1569802850">
+    <w:abstractNumId w:val="32"/>
+  </w:num>
+  <w:num w:numId="38" w16cid:durableId="1673602734">
+    <w:abstractNumId w:val="20"/>
   </w:num>
 </w:numbering>
 </file>

</xml_diff>